<commit_message>
changes in the dynamic analysis lab
</commit_message>
<xml_diff>
--- a/teaching/CS472/project/Clients/Gamified-Digital-Commerce-Platform.docx
+++ b/teaching/CS472/project/Clients/Gamified-Digital-Commerce-Platform.docx
@@ -120,7 +120,13 @@
         <w:rPr>
           <w:b/>
         </w:rPr>
-        <w:t>Required Skill Sets:</w:t>
+        <w:t>Skills you will gain</w:t>
+      </w:r>
+      <w:r>
+        <w:rPr>
+          <w:b/>
+        </w:rPr>
+        <w:t>:</w:t>
       </w:r>
     </w:p>
     <w:p>

</xml_diff>